<commit_message>
Added pages and structure. Added gitignore to remove docx reflection report for now.
</commit_message>
<xml_diff>
--- a/assets/docs/HTML_CSS_reflection.docx
+++ b/assets/docs/HTML_CSS_reflection.docx
@@ -18,6 +18,9 @@
       <w:r>
         <w:t>Reflection</w:t>
       </w:r>
+      <w:r>
+        <w:t xml:space="preserve"> (Before coding)</w:t>
+      </w:r>
     </w:p>
     <w:p>
       <w:pPr>
@@ -28,9 +31,275 @@
       </w:r>
       <w:r>
         <w:br/>
-        <w:t>[How did you feel during the process? What would you have done differently? What would you do with more time? How did you find the workload?]</w:t>
-      </w:r>
-    </w:p>
+      </w:r>
+      <w:r>
+        <w:t xml:space="preserve">At the start of this </w:t>
+      </w:r>
+      <w:proofErr w:type="gramStart"/>
+      <w:r>
+        <w:t>assignment</w:t>
+      </w:r>
+      <w:proofErr w:type="gramEnd"/>
+      <w:r>
+        <w:t xml:space="preserve"> I felt confident about the design but </w:t>
+      </w:r>
+      <w:proofErr w:type="gramStart"/>
+      <w:r>
+        <w:t>aware</w:t>
+      </w:r>
+      <w:proofErr w:type="gramEnd"/>
+      <w:r>
+        <w:t xml:space="preserve"> that translating </w:t>
+      </w:r>
+      <w:proofErr w:type="spellStart"/>
+      <w:r>
+        <w:t>figma</w:t>
+      </w:r>
+      <w:proofErr w:type="spellEnd"/>
+      <w:r>
+        <w:t xml:space="preserve"> design files into structured, semantic HTML would be a challenge. The design includes multiple page types such as homepage, product listing, product detail pages and a checkout flow, which requires careful planning to keep the structure consistent and accessible.</w:t>
+      </w:r>
+    </w:p>
+    <w:p/>
+    <w:p>
+      <w:r>
+        <w:t xml:space="preserve">I expected the workload to be manageable but time consuming, especially when ensuring that the website should have semantic HTML, accessibility and have good responsiveness across all pages. To stay organized I am planning to focus on structure first, and styling </w:t>
+      </w:r>
+      <w:proofErr w:type="spellStart"/>
+      <w:r>
+        <w:t>lated</w:t>
+      </w:r>
+      <w:proofErr w:type="spellEnd"/>
+      <w:r>
+        <w:t>, instead of trying to perfect everything at once.</w:t>
+      </w:r>
+    </w:p>
+    <w:p/>
+    <w:p>
+      <w:r>
+        <w:t xml:space="preserve">If I had more </w:t>
+      </w:r>
+      <w:proofErr w:type="gramStart"/>
+      <w:r>
+        <w:t>time ,</w:t>
+      </w:r>
+      <w:proofErr w:type="gramEnd"/>
+      <w:r>
+        <w:t xml:space="preserve"> I would like to explore further optimization and refinement. Particularly around performance and small accessibility improvements. At this stage my focus is on building a solid and correct foundation that follows best practices.</w:t>
+      </w:r>
+    </w:p>
+    <w:p/>
+    <w:p>
+      <w:pPr>
+        <w:pStyle w:val="Overskrift1"/>
+      </w:pPr>
+      <w:r>
+        <w:t>Planning</w:t>
+      </w:r>
+    </w:p>
+    <w:p/>
+    <w:p>
+      <w:r>
+        <w:t xml:space="preserve">Before starting to code I reviewed all the Figma design files to understand the overall structure and flow of the website. The site consists of a </w:t>
+      </w:r>
+      <w:r>
+        <w:t>homepage, product overview, product detail pages, checkout, payment, and confirmation pages</w:t>
+      </w:r>
+      <w:r>
+        <w:t>. Many elements are reused across pages such as the header, navigation, product cards and footer.</w:t>
+      </w:r>
+    </w:p>
+    <w:p>
+      <w:pPr>
+        <w:rPr>
+          <w:lang w:val="en-GB"/>
+        </w:rPr>
+      </w:pPr>
+      <w:r>
+        <w:rPr>
+          <w:lang w:val="en-GB"/>
+        </w:rPr>
+        <w:t>My approach will be:</w:t>
+      </w:r>
+    </w:p>
+    <w:p>
+      <w:pPr>
+        <w:numPr>
+          <w:ilvl w:val="0"/>
+          <w:numId w:val="1"/>
+        </w:numPr>
+        <w:rPr>
+          <w:lang w:val="en-GB"/>
+        </w:rPr>
+      </w:pPr>
+      <w:r>
+        <w:rPr>
+          <w:b/>
+          <w:bCs/>
+          <w:lang w:val="en-GB"/>
+        </w:rPr>
+        <w:t>Structure first</w:t>
+      </w:r>
+      <w:r>
+        <w:rPr>
+          <w:lang w:val="en-GB"/>
+        </w:rPr>
+        <w:br/>
+        <w:t>I will start by creating the semantic HTML structure for each page using elements such as header, nav, main, section, article, and footer. Headings will be structured logically using h1–h3.</w:t>
+      </w:r>
+    </w:p>
+    <w:p>
+      <w:pPr>
+        <w:numPr>
+          <w:ilvl w:val="0"/>
+          <w:numId w:val="1"/>
+        </w:numPr>
+        <w:rPr>
+          <w:lang w:val="en-GB"/>
+        </w:rPr>
+      </w:pPr>
+      <w:r>
+        <w:rPr>
+          <w:b/>
+          <w:bCs/>
+          <w:lang w:val="en-GB"/>
+        </w:rPr>
+        <w:t>Base layout</w:t>
+      </w:r>
+      <w:r>
+        <w:rPr>
+          <w:lang w:val="en-GB"/>
+        </w:rPr>
+        <w:br/>
+        <w:t>Once the HTML structure is complete, I will apply basic CSS for layout and positioning to match the overall layout shown in the Figma designs.</w:t>
+      </w:r>
+    </w:p>
+    <w:p>
+      <w:pPr>
+        <w:numPr>
+          <w:ilvl w:val="0"/>
+          <w:numId w:val="1"/>
+        </w:numPr>
+        <w:rPr>
+          <w:lang w:val="en-GB"/>
+        </w:rPr>
+      </w:pPr>
+      <w:r>
+        <w:rPr>
+          <w:b/>
+          <w:bCs/>
+          <w:lang w:val="en-GB"/>
+        </w:rPr>
+        <w:t>Component styling</w:t>
+      </w:r>
+      <w:r>
+        <w:rPr>
+          <w:lang w:val="en-GB"/>
+        </w:rPr>
+        <w:br/>
+        <w:t>I will style reusable components such as product cards, buttons, and forms to keep consistency across the site.</w:t>
+      </w:r>
+    </w:p>
+    <w:p>
+      <w:pPr>
+        <w:numPr>
+          <w:ilvl w:val="0"/>
+          <w:numId w:val="1"/>
+        </w:numPr>
+        <w:rPr>
+          <w:lang w:val="en-GB"/>
+        </w:rPr>
+      </w:pPr>
+      <w:r>
+        <w:rPr>
+          <w:b/>
+          <w:bCs/>
+          <w:lang w:val="en-GB"/>
+        </w:rPr>
+        <w:lastRenderedPageBreak/>
+        <w:t>Accessibility and usability</w:t>
+      </w:r>
+      <w:r>
+        <w:rPr>
+          <w:lang w:val="en-GB"/>
+        </w:rPr>
+        <w:br/>
+        <w:t>I will ensure images have appropriate alt text, form inputs have labels, buttons are keyboard accessible, and contrast levels are readable.</w:t>
+      </w:r>
+    </w:p>
+    <w:p>
+      <w:pPr>
+        <w:numPr>
+          <w:ilvl w:val="0"/>
+          <w:numId w:val="1"/>
+        </w:numPr>
+        <w:rPr>
+          <w:lang w:val="en-GB"/>
+        </w:rPr>
+      </w:pPr>
+      <w:r>
+        <w:rPr>
+          <w:b/>
+          <w:bCs/>
+          <w:lang w:val="en-GB"/>
+        </w:rPr>
+        <w:t>Responsive adjustments</w:t>
+      </w:r>
+      <w:r>
+        <w:rPr>
+          <w:lang w:val="en-GB"/>
+        </w:rPr>
+        <w:br/>
+        <w:t>After the desktop layout is complete, I will adjust the layout for smaller screen sizes.</w:t>
+      </w:r>
+    </w:p>
+    <w:p>
+      <w:pPr>
+        <w:numPr>
+          <w:ilvl w:val="0"/>
+          <w:numId w:val="1"/>
+        </w:numPr>
+        <w:rPr>
+          <w:lang w:val="en-GB"/>
+        </w:rPr>
+      </w:pPr>
+      <w:r>
+        <w:rPr>
+          <w:b/>
+          <w:bCs/>
+          <w:lang w:val="en-GB"/>
+        </w:rPr>
+        <w:t>Final review</w:t>
+      </w:r>
+      <w:r>
+        <w:rPr>
+          <w:lang w:val="en-GB"/>
+        </w:rPr>
+        <w:br/>
+        <w:t>Lastly, I will review the site for semantic correctness, accessibility, performance considerations, and overall consistency with the design files.</w:t>
+      </w:r>
+    </w:p>
+    <w:p>
+      <w:pPr>
+        <w:rPr>
+          <w:lang w:val="en-GB"/>
+        </w:rPr>
+      </w:pPr>
+      <w:r>
+        <w:rPr>
+          <w:lang w:val="en-GB"/>
+        </w:rPr>
+        <w:t>This step-by-step approach allows me to focus on correctness and structure before visual details.</w:t>
+      </w:r>
+    </w:p>
+    <w:p>
+      <w:pPr>
+        <w:rPr>
+          <w:lang w:val="en-GB"/>
+        </w:rPr>
+      </w:pPr>
+    </w:p>
+    <w:p/>
     <w:p>
       <w:pPr>
         <w:pStyle w:val="Overskrift1"/>
@@ -59,6 +328,127 @@
     </w:sectPr>
   </w:body>
 </w:document>
+</file>
+
+<file path=word/numbering.xml><?xml version="1.0" encoding="utf-8"?>
+<w:numbering xmlns:wpc="http://schemas.microsoft.com/office/word/2010/wordprocessingCanvas" xmlns:cx="http://schemas.microsoft.com/office/drawing/2014/chartex" xmlns:cx1="http://schemas.microsoft.com/office/drawing/2015/9/8/chartex" xmlns:cx2="http://schemas.microsoft.com/office/drawing/2015/10/21/chartex" xmlns:cx3="http://schemas.microsoft.com/office/drawing/2016/5/9/chartex" xmlns:cx4="http://schemas.microsoft.com/office/drawing/2016/5/10/chartex" xmlns:cx5="http://schemas.microsoft.com/office/drawing/2016/5/11/chartex" xmlns:cx6="http://schemas.microsoft.com/office/drawing/2016/5/12/chartex" xmlns:cx7="http://schemas.microsoft.com/office/drawing/2016/5/13/chartex" xmlns:cx8="http://schemas.microsoft.com/office/drawing/2016/5/14/chartex" xmlns:mc="http://schemas.openxmlformats.org/markup-compatibility/2006" xmlns:aink="http://schemas.microsoft.com/office/drawing/2016/ink" xmlns:am3d="http://schemas.microsoft.com/office/drawing/2017/model3d" xmlns:o="urn:schemas-microsoft-com:office:office" xmlns:oel="http://schemas.microsoft.com/office/2019/extlst" xmlns:r="http://schemas.openxmlformats.org/officeDocument/2006/relationships" xmlns:m="http://schemas.openxmlformats.org/officeDocument/2006/math" xmlns:v="urn:schemas-microsoft-com:vml" xmlns:wp14="http://schemas.microsoft.com/office/word/2010/wordprocessingDrawing" xmlns:wp="http://schemas.openxmlformats.org/drawingml/2006/wordprocessingDrawing" xmlns:w10="urn:schemas-microsoft-com:office:word" xmlns:w="http://schemas.openxmlformats.org/wordprocessingml/2006/main" xmlns:w14="http://schemas.microsoft.com/office/word/2010/wordml" xmlns:w15="http://schemas.microsoft.com/office/word/2012/wordml" xmlns:w16cex="http://schemas.microsoft.com/office/word/2018/wordml/cex" xmlns:w16cid="http://schemas.microsoft.com/office/word/2016/wordml/cid" xmlns:w16="http://schemas.microsoft.com/office/word/2018/wordml" xmlns:w16du="http://schemas.microsoft.com/office/word/2023/wordml/word16du" xmlns:w16sdtdh="http://schemas.microsoft.com/office/word/2020/wordml/sdtdatahash" xmlns:w16sdtfl="http://schemas.microsoft.com/office/word/2024/wordml/sdtformatlock" xmlns:w16se="http://schemas.microsoft.com/office/word/2015/wordml/symex" xmlns:wpg="http://schemas.microsoft.com/office/word/2010/wordprocessingGroup" xmlns:wpi="http://schemas.microsoft.com/office/word/2010/wordprocessingInk" xmlns:wne="http://schemas.microsoft.com/office/word/2006/wordml" xmlns:wps="http://schemas.microsoft.com/office/word/2010/wordprocessingShape" mc:Ignorable="w14 w15 w16se w16cid w16 w16cex w16sdtdh w16sdtfl w16du wp14">
+  <w:abstractNum w:abstractNumId="0" w15:restartNumberingAfterBreak="0">
+    <w:nsid w:val="6ECD778E"/>
+    <w:multiLevelType w:val="multilevel"/>
+    <w:tmpl w:val="84E83782"/>
+    <w:lvl w:ilvl="0">
+      <w:start w:val="1"/>
+      <w:numFmt w:val="decimal"/>
+      <w:lvlText w:val="%1."/>
+      <w:lvlJc w:val="left"/>
+      <w:pPr>
+        <w:tabs>
+          <w:tab w:val="num" w:pos="720"/>
+        </w:tabs>
+        <w:ind w:left="720" w:hanging="360"/>
+      </w:pPr>
+    </w:lvl>
+    <w:lvl w:ilvl="1" w:tentative="1">
+      <w:start w:val="1"/>
+      <w:numFmt w:val="decimal"/>
+      <w:lvlText w:val="%2."/>
+      <w:lvlJc w:val="left"/>
+      <w:pPr>
+        <w:tabs>
+          <w:tab w:val="num" w:pos="1440"/>
+        </w:tabs>
+        <w:ind w:left="1440" w:hanging="360"/>
+      </w:pPr>
+    </w:lvl>
+    <w:lvl w:ilvl="2" w:tentative="1">
+      <w:start w:val="1"/>
+      <w:numFmt w:val="decimal"/>
+      <w:lvlText w:val="%3."/>
+      <w:lvlJc w:val="left"/>
+      <w:pPr>
+        <w:tabs>
+          <w:tab w:val="num" w:pos="2160"/>
+        </w:tabs>
+        <w:ind w:left="2160" w:hanging="360"/>
+      </w:pPr>
+    </w:lvl>
+    <w:lvl w:ilvl="3" w:tentative="1">
+      <w:start w:val="1"/>
+      <w:numFmt w:val="decimal"/>
+      <w:lvlText w:val="%4."/>
+      <w:lvlJc w:val="left"/>
+      <w:pPr>
+        <w:tabs>
+          <w:tab w:val="num" w:pos="2880"/>
+        </w:tabs>
+        <w:ind w:left="2880" w:hanging="360"/>
+      </w:pPr>
+    </w:lvl>
+    <w:lvl w:ilvl="4" w:tentative="1">
+      <w:start w:val="1"/>
+      <w:numFmt w:val="decimal"/>
+      <w:lvlText w:val="%5."/>
+      <w:lvlJc w:val="left"/>
+      <w:pPr>
+        <w:tabs>
+          <w:tab w:val="num" w:pos="3600"/>
+        </w:tabs>
+        <w:ind w:left="3600" w:hanging="360"/>
+      </w:pPr>
+    </w:lvl>
+    <w:lvl w:ilvl="5" w:tentative="1">
+      <w:start w:val="1"/>
+      <w:numFmt w:val="decimal"/>
+      <w:lvlText w:val="%6."/>
+      <w:lvlJc w:val="left"/>
+      <w:pPr>
+        <w:tabs>
+          <w:tab w:val="num" w:pos="4320"/>
+        </w:tabs>
+        <w:ind w:left="4320" w:hanging="360"/>
+      </w:pPr>
+    </w:lvl>
+    <w:lvl w:ilvl="6" w:tentative="1">
+      <w:start w:val="1"/>
+      <w:numFmt w:val="decimal"/>
+      <w:lvlText w:val="%7."/>
+      <w:lvlJc w:val="left"/>
+      <w:pPr>
+        <w:tabs>
+          <w:tab w:val="num" w:pos="5040"/>
+        </w:tabs>
+        <w:ind w:left="5040" w:hanging="360"/>
+      </w:pPr>
+    </w:lvl>
+    <w:lvl w:ilvl="7" w:tentative="1">
+      <w:start w:val="1"/>
+      <w:numFmt w:val="decimal"/>
+      <w:lvlText w:val="%8."/>
+      <w:lvlJc w:val="left"/>
+      <w:pPr>
+        <w:tabs>
+          <w:tab w:val="num" w:pos="5760"/>
+        </w:tabs>
+        <w:ind w:left="5760" w:hanging="360"/>
+      </w:pPr>
+    </w:lvl>
+    <w:lvl w:ilvl="8" w:tentative="1">
+      <w:start w:val="1"/>
+      <w:numFmt w:val="decimal"/>
+      <w:lvlText w:val="%9."/>
+      <w:lvlJc w:val="left"/>
+      <w:pPr>
+        <w:tabs>
+          <w:tab w:val="num" w:pos="6480"/>
+        </w:tabs>
+        <w:ind w:left="6480" w:hanging="360"/>
+      </w:pPr>
+    </w:lvl>
+  </w:abstractNum>
+  <w:num w:numId="1" w16cid:durableId="1743093134">
+    <w:abstractNumId w:val="0"/>
+  </w:num>
+</w:numbering>
 </file>
 
 <file path=word/styles.xml><?xml version="1.0" encoding="utf-8"?>
@@ -483,7 +873,6 @@
   <w:style w:type="character" w:default="1" w:styleId="Standardskriftforavsnitt">
     <w:name w:val="Default Paragraph Font"/>
     <w:uiPriority w:val="1"/>
-    <w:semiHidden/>
     <w:unhideWhenUsed/>
   </w:style>
   <w:style w:type="table" w:default="1" w:styleId="Vanligtabell">

</xml_diff>

<commit_message>
Index.html: - Added hero image - Resized hero image to fill screen - Compressed hero image to 197kb to fit requirements - Centered company slogan - Added fog around slogan - Added buy now button with correct color and anchored to products page - Finished index.html
_home.css:
Added all css styling needed for index to look like Figma design files.
</commit_message>
<xml_diff>
--- a/assets/docs/HTML_CSS_reflection.docx
+++ b/assets/docs/HTML_CSS_reflection.docx
@@ -299,7 +299,33 @@
         </w:rPr>
       </w:pPr>
     </w:p>
-    <w:p/>
+    <w:p>
+      <w:pPr>
+        <w:pStyle w:val="Overskrift1"/>
+        <w:rPr>
+          <w:lang w:val="en-GB"/>
+        </w:rPr>
+      </w:pPr>
+      <w:r>
+        <w:rPr>
+          <w:lang w:val="en-GB"/>
+        </w:rPr>
+        <w:t>Reflection (During coding)</w:t>
+      </w:r>
+    </w:p>
+    <w:p>
+      <w:pPr>
+        <w:rPr>
+          <w:lang w:val="en-GB"/>
+        </w:rPr>
+      </w:pPr>
+      <w:r>
+        <w:rPr>
+          <w:lang w:val="en-GB"/>
+        </w:rPr>
+        <w:t>I spent time refining the header layout to balance semantic structure, accessibility and visual alignment across screen sizes. By separating global layout concerns from component-specific styles, I achieved a consistent and maintainable header that closely matches the design that was created in Figma.</w:t>
+      </w:r>
+    </w:p>
     <w:p>
       <w:pPr>
         <w:pStyle w:val="Overskrift1"/>
@@ -873,6 +899,7 @@
   <w:style w:type="character" w:default="1" w:styleId="Standardskriftforavsnitt">
     <w:name w:val="Default Paragraph Font"/>
     <w:uiPriority w:val="1"/>
+    <w:semiHidden/>
     <w:unhideWhenUsed/>
   </w:style>
   <w:style w:type="table" w:default="1" w:styleId="Vanligtabell">
@@ -1234,6 +1261,27 @@
 </file>
 
 <file path=customXml/item1.xml><?xml version="1.0" encoding="utf-8"?>
+<?mso-contentType ?>
+<FormTemplates xmlns="http://schemas.microsoft.com/sharepoint/v3/contenttype/forms">
+  <Display>DocumentLibraryForm</Display>
+  <Edit>DocumentLibraryForm</Edit>
+  <New>DocumentLibraryForm</New>
+</FormTemplates>
+</file>
+
+<file path=customXml/item2.xml><?xml version="1.0" encoding="utf-8"?>
+<p:properties xmlns:p="http://schemas.microsoft.com/office/2006/metadata/properties" xmlns:xsi="http://www.w3.org/2001/XMLSchema-instance" xmlns:pc="http://schemas.microsoft.com/office/infopath/2007/PartnerControls">
+  <documentManagement>
+    <ReferenceId xmlns="fa01457d-409a-4216-96c5-b1205575b8f4" xsi:nil="true"/>
+    <lcf76f155ced4ddcb4097134ff3c332f xmlns="fa01457d-409a-4216-96c5-b1205575b8f4">
+      <Terms xmlns="http://schemas.microsoft.com/office/infopath/2007/PartnerControls"/>
+    </lcf76f155ced4ddcb4097134ff3c332f>
+    <TaxCatchAll xmlns="91c514f0-3210-4704-829e-5863bf44d108" xsi:nil="true"/>
+  </documentManagement>
+</p:properties>
+</file>
+
+<file path=customXml/item3.xml><?xml version="1.0" encoding="utf-8"?>
 <ct:contentTypeSchema xmlns:ct="http://schemas.microsoft.com/office/2006/metadata/contentType" xmlns:ma="http://schemas.microsoft.com/office/2006/metadata/properties/metaAttributes" ct:_="" ma:_="" ma:contentTypeName="Document" ma:contentTypeID="0x010100C57340CDE38D424A8DEE78292B8F892E" ma:contentTypeVersion="13" ma:contentTypeDescription="Create a new document." ma:contentTypeScope="" ma:versionID="0529f2f587f4519ee41f5cc22d5c70e0">
   <xsd:schema xmlns:xsd="http://www.w3.org/2001/XMLSchema" xmlns:xs="http://www.w3.org/2001/XMLSchema" xmlns:p="http://schemas.microsoft.com/office/2006/metadata/properties" xmlns:ns2="fa01457d-409a-4216-96c5-b1205575b8f4" xmlns:ns3="91c514f0-3210-4704-829e-5863bf44d108" targetNamespace="http://schemas.microsoft.com/office/2006/metadata/properties" ma:root="true" ma:fieldsID="53af12277dd02129c176f89053a279e1" ns2:_="" ns3:_="">
     <xsd:import namespace="fa01457d-409a-4216-96c5-b1205575b8f4"/>
@@ -1456,28 +1504,26 @@
 </ct:contentTypeSchema>
 </file>
 
-<file path=customXml/item2.xml><?xml version="1.0" encoding="utf-8"?>
-<p:properties xmlns:p="http://schemas.microsoft.com/office/2006/metadata/properties" xmlns:xsi="http://www.w3.org/2001/XMLSchema-instance" xmlns:pc="http://schemas.microsoft.com/office/infopath/2007/PartnerControls">
-  <documentManagement>
-    <ReferenceId xmlns="fa01457d-409a-4216-96c5-b1205575b8f4" xsi:nil="true"/>
-    <lcf76f155ced4ddcb4097134ff3c332f xmlns="fa01457d-409a-4216-96c5-b1205575b8f4">
-      <Terms xmlns="http://schemas.microsoft.com/office/infopath/2007/PartnerControls"/>
-    </lcf76f155ced4ddcb4097134ff3c332f>
-    <TaxCatchAll xmlns="91c514f0-3210-4704-829e-5863bf44d108" xsi:nil="true"/>
-  </documentManagement>
-</p:properties>
+<file path=customXml/itemProps1.xml><?xml version="1.0" encoding="utf-8"?>
+<ds:datastoreItem xmlns:ds="http://schemas.openxmlformats.org/officeDocument/2006/customXml" ds:itemID="{1939AFC1-3AC4-429E-B0A1-AC0BFE70E4FD}">
+  <ds:schemaRefs>
+    <ds:schemaRef ds:uri="http://schemas.microsoft.com/sharepoint/v3/contenttype/forms"/>
+  </ds:schemaRefs>
+</ds:datastoreItem>
 </file>
 
-<file path=customXml/item3.xml><?xml version="1.0" encoding="utf-8"?>
-<?mso-contentType ?>
-<FormTemplates xmlns="http://schemas.microsoft.com/sharepoint/v3/contenttype/forms">
-  <Display>DocumentLibraryForm</Display>
-  <Edit>DocumentLibraryForm</Edit>
-  <New>DocumentLibraryForm</New>
-</FormTemplates>
+<file path=customXml/itemProps2.xml><?xml version="1.0" encoding="utf-8"?>
+<ds:datastoreItem xmlns:ds="http://schemas.openxmlformats.org/officeDocument/2006/customXml" ds:itemID="{FEB3FC00-469F-4EC0-9583-CF0CC4AC45F1}">
+  <ds:schemaRefs>
+    <ds:schemaRef ds:uri="http://schemas.microsoft.com/office/2006/metadata/properties"/>
+    <ds:schemaRef ds:uri="http://schemas.microsoft.com/office/infopath/2007/PartnerControls"/>
+    <ds:schemaRef ds:uri="fa01457d-409a-4216-96c5-b1205575b8f4"/>
+    <ds:schemaRef ds:uri="91c514f0-3210-4704-829e-5863bf44d108"/>
+  </ds:schemaRefs>
+</ds:datastoreItem>
 </file>
 
-<file path=customXml/itemProps1.xml><?xml version="1.0" encoding="utf-8"?>
+<file path=customXml/itemProps3.xml><?xml version="1.0" encoding="utf-8"?>
 <ds:datastoreItem xmlns:ds="http://schemas.openxmlformats.org/officeDocument/2006/customXml" ds:itemID="{013336C4-5302-4441-8DBE-7FDF0BC716F2}">
   <ds:schemaRefs>
     <ds:schemaRef ds:uri="http://schemas.microsoft.com/office/2006/metadata/contentType"/>
@@ -1494,23 +1540,4 @@
     <ds:schemaRef ds:uri="http://schemas.microsoft.com/internal/obd"/>
   </ds:schemaRefs>
 </ds:datastoreItem>
-</file>
-
-<file path=customXml/itemProps2.xml><?xml version="1.0" encoding="utf-8"?>
-<ds:datastoreItem xmlns:ds="http://schemas.openxmlformats.org/officeDocument/2006/customXml" ds:itemID="{FEB3FC00-469F-4EC0-9583-CF0CC4AC45F1}">
-  <ds:schemaRefs>
-    <ds:schemaRef ds:uri="http://schemas.microsoft.com/office/2006/metadata/properties"/>
-    <ds:schemaRef ds:uri="http://schemas.microsoft.com/office/infopath/2007/PartnerControls"/>
-    <ds:schemaRef ds:uri="fa01457d-409a-4216-96c5-b1205575b8f4"/>
-    <ds:schemaRef ds:uri="91c514f0-3210-4704-829e-5863bf44d108"/>
-  </ds:schemaRefs>
-</ds:datastoreItem>
-</file>
-
-<file path=customXml/itemProps3.xml><?xml version="1.0" encoding="utf-8"?>
-<ds:datastoreItem xmlns:ds="http://schemas.openxmlformats.org/officeDocument/2006/customXml" ds:itemID="{1939AFC1-3AC4-429E-B0A1-AC0BFE70E4FD}">
-  <ds:schemaRefs>
-    <ds:schemaRef ds:uri="http://schemas.microsoft.com/sharepoint/v3/contenttype/forms"/>
-  </ds:schemaRefs>
-</ds:datastoreItem>
 </file>
</xml_diff>

<commit_message>
- Added product page for Peder Jacket - Added _product-page.css for all product pages.
</commit_message>
<xml_diff>
--- a/assets/docs/HTML_CSS_reflection.docx
+++ b/assets/docs/HTML_CSS_reflection.docx
@@ -33,59 +33,19 @@
         <w:br/>
       </w:r>
       <w:r>
-        <w:t xml:space="preserve">At the start of this </w:t>
-      </w:r>
-      <w:proofErr w:type="gramStart"/>
-      <w:r>
-        <w:t>assignment</w:t>
-      </w:r>
-      <w:proofErr w:type="gramEnd"/>
-      <w:r>
-        <w:t xml:space="preserve"> I felt confident about the design but </w:t>
-      </w:r>
-      <w:proofErr w:type="gramStart"/>
-      <w:r>
-        <w:t>aware</w:t>
-      </w:r>
-      <w:proofErr w:type="gramEnd"/>
-      <w:r>
-        <w:t xml:space="preserve"> that translating </w:t>
-      </w:r>
-      <w:proofErr w:type="spellStart"/>
-      <w:r>
-        <w:t>figma</w:t>
-      </w:r>
-      <w:proofErr w:type="spellEnd"/>
-      <w:r>
-        <w:t xml:space="preserve"> design files into structured, semantic HTML would be a challenge. The design includes multiple page types such as homepage, product listing, product detail pages and a checkout flow, which requires careful planning to keep the structure consistent and accessible.</w:t>
+        <w:t>At the start of this assignment I felt confident about the design but aware that translating figma design files into structured, semantic HTML would be a challenge. The design includes multiple page types such as homepage, product listing, product detail pages and a checkout flow, which requires careful planning to keep the structure consistent and accessible.</w:t>
       </w:r>
     </w:p>
     <w:p/>
     <w:p>
       <w:r>
-        <w:t xml:space="preserve">I expected the workload to be manageable but time consuming, especially when ensuring that the website should have semantic HTML, accessibility and have good responsiveness across all pages. To stay organized I am planning to focus on structure first, and styling </w:t>
-      </w:r>
-      <w:proofErr w:type="spellStart"/>
-      <w:r>
-        <w:t>lated</w:t>
-      </w:r>
-      <w:proofErr w:type="spellEnd"/>
-      <w:r>
-        <w:t>, instead of trying to perfect everything at once.</w:t>
+        <w:t>I expected the workload to be manageable but time consuming, especially when ensuring that the website should have semantic HTML, accessibility and have good responsiveness across all pages. To stay organized I am planning to focus on structure first, and styling lated, instead of trying to perfect everything at once.</w:t>
       </w:r>
     </w:p>
     <w:p/>
     <w:p>
       <w:r>
-        <w:t xml:space="preserve">If I had more </w:t>
-      </w:r>
-      <w:proofErr w:type="gramStart"/>
-      <w:r>
-        <w:t>time ,</w:t>
-      </w:r>
-      <w:proofErr w:type="gramEnd"/>
-      <w:r>
-        <w:t xml:space="preserve"> I would like to explore further optimization and refinement. Particularly around performance and small accessibility improvements. At this stage my focus is on building a solid and correct foundation that follows best practices.</w:t>
+        <w:t>If I had more time , I would like to explore further optimization and refinement. Particularly around performance and small accessibility improvements. At this stage my focus is on building a solid and correct foundation that follows best practices.</w:t>
       </w:r>
     </w:p>
     <w:p/>
@@ -324,6 +284,26 @@
           <w:lang w:val="en-GB"/>
         </w:rPr>
         <w:t>I spent time refining the header layout to balance semantic structure, accessibility and visual alignment across screen sizes. By separating global layout concerns from component-specific styles, I achieved a consistent and maintainable header that closely matches the design that was created in Figma.</w:t>
+      </w:r>
+    </w:p>
+    <w:p>
+      <w:pPr>
+        <w:rPr>
+          <w:lang w:val="en-GB"/>
+        </w:rPr>
+      </w:pPr>
+    </w:p>
+    <w:p>
+      <w:pPr>
+        <w:rPr>
+          <w:lang w:val="en-GB"/>
+        </w:rPr>
+      </w:pPr>
+      <w:r>
+        <w:rPr>
+          <w:lang w:val="en-GB"/>
+        </w:rPr>
+        <w:t>I spent some time comparing my implementation directly to the Figma design I created earlier. I adjusted spacing alignment and visual hierarchy to achieve closer match instead of restructuring the markup.</w:t>
       </w:r>
     </w:p>
     <w:p>
@@ -1261,27 +1241,6 @@
 </file>
 
 <file path=customXml/item1.xml><?xml version="1.0" encoding="utf-8"?>
-<?mso-contentType ?>
-<FormTemplates xmlns="http://schemas.microsoft.com/sharepoint/v3/contenttype/forms">
-  <Display>DocumentLibraryForm</Display>
-  <Edit>DocumentLibraryForm</Edit>
-  <New>DocumentLibraryForm</New>
-</FormTemplates>
-</file>
-
-<file path=customXml/item2.xml><?xml version="1.0" encoding="utf-8"?>
-<p:properties xmlns:p="http://schemas.microsoft.com/office/2006/metadata/properties" xmlns:xsi="http://www.w3.org/2001/XMLSchema-instance" xmlns:pc="http://schemas.microsoft.com/office/infopath/2007/PartnerControls">
-  <documentManagement>
-    <ReferenceId xmlns="fa01457d-409a-4216-96c5-b1205575b8f4" xsi:nil="true"/>
-    <lcf76f155ced4ddcb4097134ff3c332f xmlns="fa01457d-409a-4216-96c5-b1205575b8f4">
-      <Terms xmlns="http://schemas.microsoft.com/office/infopath/2007/PartnerControls"/>
-    </lcf76f155ced4ddcb4097134ff3c332f>
-    <TaxCatchAll xmlns="91c514f0-3210-4704-829e-5863bf44d108" xsi:nil="true"/>
-  </documentManagement>
-</p:properties>
-</file>
-
-<file path=customXml/item3.xml><?xml version="1.0" encoding="utf-8"?>
 <ct:contentTypeSchema xmlns:ct="http://schemas.microsoft.com/office/2006/metadata/contentType" xmlns:ma="http://schemas.microsoft.com/office/2006/metadata/properties/metaAttributes" ct:_="" ma:_="" ma:contentTypeName="Document" ma:contentTypeID="0x010100C57340CDE38D424A8DEE78292B8F892E" ma:contentTypeVersion="13" ma:contentTypeDescription="Create a new document." ma:contentTypeScope="" ma:versionID="0529f2f587f4519ee41f5cc22d5c70e0">
   <xsd:schema xmlns:xsd="http://www.w3.org/2001/XMLSchema" xmlns:xs="http://www.w3.org/2001/XMLSchema" xmlns:p="http://schemas.microsoft.com/office/2006/metadata/properties" xmlns:ns2="fa01457d-409a-4216-96c5-b1205575b8f4" xmlns:ns3="91c514f0-3210-4704-829e-5863bf44d108" targetNamespace="http://schemas.microsoft.com/office/2006/metadata/properties" ma:root="true" ma:fieldsID="53af12277dd02129c176f89053a279e1" ns2:_="" ns3:_="">
     <xsd:import namespace="fa01457d-409a-4216-96c5-b1205575b8f4"/>
@@ -1504,10 +1463,42 @@
 </ct:contentTypeSchema>
 </file>
 
+<file path=customXml/item2.xml><?xml version="1.0" encoding="utf-8"?>
+<p:properties xmlns:p="http://schemas.microsoft.com/office/2006/metadata/properties" xmlns:xsi="http://www.w3.org/2001/XMLSchema-instance" xmlns:pc="http://schemas.microsoft.com/office/infopath/2007/PartnerControls">
+  <documentManagement>
+    <ReferenceId xmlns="fa01457d-409a-4216-96c5-b1205575b8f4" xsi:nil="true"/>
+    <lcf76f155ced4ddcb4097134ff3c332f xmlns="fa01457d-409a-4216-96c5-b1205575b8f4">
+      <Terms xmlns="http://schemas.microsoft.com/office/infopath/2007/PartnerControls"/>
+    </lcf76f155ced4ddcb4097134ff3c332f>
+    <TaxCatchAll xmlns="91c514f0-3210-4704-829e-5863bf44d108" xsi:nil="true"/>
+  </documentManagement>
+</p:properties>
+</file>
+
+<file path=customXml/item3.xml><?xml version="1.0" encoding="utf-8"?>
+<?mso-contentType ?>
+<FormTemplates xmlns="http://schemas.microsoft.com/sharepoint/v3/contenttype/forms">
+  <Display>DocumentLibraryForm</Display>
+  <Edit>DocumentLibraryForm</Edit>
+  <New>DocumentLibraryForm</New>
+</FormTemplates>
+</file>
+
 <file path=customXml/itemProps1.xml><?xml version="1.0" encoding="utf-8"?>
-<ds:datastoreItem xmlns:ds="http://schemas.openxmlformats.org/officeDocument/2006/customXml" ds:itemID="{1939AFC1-3AC4-429E-B0A1-AC0BFE70E4FD}">
+<ds:datastoreItem xmlns:ds="http://schemas.openxmlformats.org/officeDocument/2006/customXml" ds:itemID="{013336C4-5302-4441-8DBE-7FDF0BC716F2}">
   <ds:schemaRefs>
-    <ds:schemaRef ds:uri="http://schemas.microsoft.com/sharepoint/v3/contenttype/forms"/>
+    <ds:schemaRef ds:uri="http://schemas.microsoft.com/office/2006/metadata/contentType"/>
+    <ds:schemaRef ds:uri="http://schemas.microsoft.com/office/2006/metadata/properties/metaAttributes"/>
+    <ds:schemaRef ds:uri="http://www.w3.org/2001/XMLSchema"/>
+    <ds:schemaRef ds:uri="http://schemas.microsoft.com/office/2006/metadata/properties"/>
+    <ds:schemaRef ds:uri="fa01457d-409a-4216-96c5-b1205575b8f4"/>
+    <ds:schemaRef ds:uri="91c514f0-3210-4704-829e-5863bf44d108"/>
+    <ds:schemaRef ds:uri="http://schemas.microsoft.com/office/2006/documentManagement/types"/>
+    <ds:schemaRef ds:uri="http://schemas.microsoft.com/office/infopath/2007/PartnerControls"/>
+    <ds:schemaRef ds:uri="http://schemas.openxmlformats.org/package/2006/metadata/core-properties"/>
+    <ds:schemaRef ds:uri="http://purl.org/dc/elements/1.1/"/>
+    <ds:schemaRef ds:uri="http://purl.org/dc/terms/"/>
+    <ds:schemaRef ds:uri="http://schemas.microsoft.com/internal/obd"/>
   </ds:schemaRefs>
 </ds:datastoreItem>
 </file>
@@ -1524,20 +1515,9 @@
 </file>
 
 <file path=customXml/itemProps3.xml><?xml version="1.0" encoding="utf-8"?>
-<ds:datastoreItem xmlns:ds="http://schemas.openxmlformats.org/officeDocument/2006/customXml" ds:itemID="{013336C4-5302-4441-8DBE-7FDF0BC716F2}">
+<ds:datastoreItem xmlns:ds="http://schemas.openxmlformats.org/officeDocument/2006/customXml" ds:itemID="{1939AFC1-3AC4-429E-B0A1-AC0BFE70E4FD}">
   <ds:schemaRefs>
-    <ds:schemaRef ds:uri="http://schemas.microsoft.com/office/2006/metadata/contentType"/>
-    <ds:schemaRef ds:uri="http://schemas.microsoft.com/office/2006/metadata/properties/metaAttributes"/>
-    <ds:schemaRef ds:uri="http://www.w3.org/2001/XMLSchema"/>
-    <ds:schemaRef ds:uri="http://schemas.microsoft.com/office/2006/metadata/properties"/>
-    <ds:schemaRef ds:uri="fa01457d-409a-4216-96c5-b1205575b8f4"/>
-    <ds:schemaRef ds:uri="91c514f0-3210-4704-829e-5863bf44d108"/>
-    <ds:schemaRef ds:uri="http://schemas.microsoft.com/office/2006/documentManagement/types"/>
-    <ds:schemaRef ds:uri="http://schemas.microsoft.com/office/infopath/2007/PartnerControls"/>
-    <ds:schemaRef ds:uri="http://schemas.openxmlformats.org/package/2006/metadata/core-properties"/>
-    <ds:schemaRef ds:uri="http://purl.org/dc/elements/1.1/"/>
-    <ds:schemaRef ds:uri="http://purl.org/dc/terms/"/>
-    <ds:schemaRef ds:uri="http://schemas.microsoft.com/internal/obd"/>
+    <ds:schemaRef ds:uri="http://schemas.microsoft.com/sharepoint/v3/contenttype/forms"/>
   </ds:schemaRefs>
 </ds:datastoreItem>
 </file>
</xml_diff>

<commit_message>
- Completed checkout.html - Completed _checkout.css - Added cart badges - Added shadows to different cards - Imported _checkout.css to styles.css
</commit_message>
<xml_diff>
--- a/assets/docs/HTML_CSS_reflection.docx
+++ b/assets/docs/HTML_CSS_reflection.docx
@@ -33,13 +33,29 @@
         <w:br/>
       </w:r>
       <w:r>
-        <w:t>At the start of this assignment I felt confident about the design but aware that translating figma design files into structured, semantic HTML would be a challenge. The design includes multiple page types such as homepage, product listing, product detail pages and a checkout flow, which requires careful planning to keep the structure consistent and accessible.</w:t>
+        <w:t xml:space="preserve">At the start of this assignment I felt confident about the design but aware that translating </w:t>
+      </w:r>
+      <w:proofErr w:type="spellStart"/>
+      <w:r>
+        <w:t>figma</w:t>
+      </w:r>
+      <w:proofErr w:type="spellEnd"/>
+      <w:r>
+        <w:t xml:space="preserve"> design files into structured, semantic HTML would be a challenge. The design includes multiple page types such as homepage, product listing, product detail pages and a checkout flow, which requires careful planning to keep the structure consistent and accessible.</w:t>
       </w:r>
     </w:p>
     <w:p/>
     <w:p>
       <w:r>
-        <w:t>I expected the workload to be manageable but time consuming, especially when ensuring that the website should have semantic HTML, accessibility and have good responsiveness across all pages. To stay organized I am planning to focus on structure first, and styling lated, instead of trying to perfect everything at once.</w:t>
+        <w:t xml:space="preserve">I expected the workload to be manageable but time consuming, especially when ensuring that the website should have semantic HTML, accessibility and have good responsiveness across all pages. To stay organized I am planning to focus on structure first, and styling </w:t>
+      </w:r>
+      <w:proofErr w:type="spellStart"/>
+      <w:r>
+        <w:t>lated</w:t>
+      </w:r>
+      <w:proofErr w:type="spellEnd"/>
+      <w:r>
+        <w:t>, instead of trying to perfect everything at once.</w:t>
       </w:r>
     </w:p>
     <w:p/>
@@ -308,10 +324,46 @@
     </w:p>
     <w:p>
       <w:pPr>
+        <w:rPr>
+          <w:lang w:val="en-GB"/>
+        </w:rPr>
+      </w:pPr>
+    </w:p>
+    <w:p>
+      <w:pPr>
+        <w:rPr>
+          <w:lang w:val="en-GB"/>
+        </w:rPr>
+      </w:pPr>
+      <w:r>
+        <w:rPr>
+          <w:lang w:val="en-GB"/>
+        </w:rPr>
+        <w:t xml:space="preserve">During the process of making the </w:t>
+      </w:r>
+      <w:r>
+        <w:rPr>
+          <w:lang w:val="en-GB"/>
+        </w:rPr>
+        <w:t>checkout I wanted to make a badge for the shopping cart. With inspiration from komplett.no and help from ChatGPT I managed to create something I am very happy with.</w:t>
+      </w:r>
+    </w:p>
+    <w:p>
+      <w:pPr>
         <w:pStyle w:val="Overskrift1"/>
       </w:pPr>
       <w:r>
         <w:t>Inspiration &amp; Sources</w:t>
+      </w:r>
+    </w:p>
+    <w:p>
+      <w:r>
+        <w:t>Komplett.no</w:t>
+      </w:r>
+    </w:p>
+    <w:p>
+      <w:r>
+        <w:t>ChatGPT by OpenAI</w:t>
       </w:r>
     </w:p>
     <w:p>
@@ -1241,6 +1293,27 @@
 </file>
 
 <file path=customXml/item1.xml><?xml version="1.0" encoding="utf-8"?>
+<?mso-contentType ?>
+<FormTemplates xmlns="http://schemas.microsoft.com/sharepoint/v3/contenttype/forms">
+  <Display>DocumentLibraryForm</Display>
+  <Edit>DocumentLibraryForm</Edit>
+  <New>DocumentLibraryForm</New>
+</FormTemplates>
+</file>
+
+<file path=customXml/item2.xml><?xml version="1.0" encoding="utf-8"?>
+<p:properties xmlns:p="http://schemas.microsoft.com/office/2006/metadata/properties" xmlns:xsi="http://www.w3.org/2001/XMLSchema-instance" xmlns:pc="http://schemas.microsoft.com/office/infopath/2007/PartnerControls">
+  <documentManagement>
+    <ReferenceId xmlns="fa01457d-409a-4216-96c5-b1205575b8f4" xsi:nil="true"/>
+    <lcf76f155ced4ddcb4097134ff3c332f xmlns="fa01457d-409a-4216-96c5-b1205575b8f4">
+      <Terms xmlns="http://schemas.microsoft.com/office/infopath/2007/PartnerControls"/>
+    </lcf76f155ced4ddcb4097134ff3c332f>
+    <TaxCatchAll xmlns="91c514f0-3210-4704-829e-5863bf44d108" xsi:nil="true"/>
+  </documentManagement>
+</p:properties>
+</file>
+
+<file path=customXml/item3.xml><?xml version="1.0" encoding="utf-8"?>
 <ct:contentTypeSchema xmlns:ct="http://schemas.microsoft.com/office/2006/metadata/contentType" xmlns:ma="http://schemas.microsoft.com/office/2006/metadata/properties/metaAttributes" ct:_="" ma:_="" ma:contentTypeName="Document" ma:contentTypeID="0x010100C57340CDE38D424A8DEE78292B8F892E" ma:contentTypeVersion="13" ma:contentTypeDescription="Create a new document." ma:contentTypeScope="" ma:versionID="0529f2f587f4519ee41f5cc22d5c70e0">
   <xsd:schema xmlns:xsd="http://www.w3.org/2001/XMLSchema" xmlns:xs="http://www.w3.org/2001/XMLSchema" xmlns:p="http://schemas.microsoft.com/office/2006/metadata/properties" xmlns:ns2="fa01457d-409a-4216-96c5-b1205575b8f4" xmlns:ns3="91c514f0-3210-4704-829e-5863bf44d108" targetNamespace="http://schemas.microsoft.com/office/2006/metadata/properties" ma:root="true" ma:fieldsID="53af12277dd02129c176f89053a279e1" ns2:_="" ns3:_="">
     <xsd:import namespace="fa01457d-409a-4216-96c5-b1205575b8f4"/>
@@ -1463,28 +1536,26 @@
 </ct:contentTypeSchema>
 </file>
 
-<file path=customXml/item2.xml><?xml version="1.0" encoding="utf-8"?>
-<p:properties xmlns:p="http://schemas.microsoft.com/office/2006/metadata/properties" xmlns:xsi="http://www.w3.org/2001/XMLSchema-instance" xmlns:pc="http://schemas.microsoft.com/office/infopath/2007/PartnerControls">
-  <documentManagement>
-    <ReferenceId xmlns="fa01457d-409a-4216-96c5-b1205575b8f4" xsi:nil="true"/>
-    <lcf76f155ced4ddcb4097134ff3c332f xmlns="fa01457d-409a-4216-96c5-b1205575b8f4">
-      <Terms xmlns="http://schemas.microsoft.com/office/infopath/2007/PartnerControls"/>
-    </lcf76f155ced4ddcb4097134ff3c332f>
-    <TaxCatchAll xmlns="91c514f0-3210-4704-829e-5863bf44d108" xsi:nil="true"/>
-  </documentManagement>
-</p:properties>
+<file path=customXml/itemProps1.xml><?xml version="1.0" encoding="utf-8"?>
+<ds:datastoreItem xmlns:ds="http://schemas.openxmlformats.org/officeDocument/2006/customXml" ds:itemID="{1939AFC1-3AC4-429E-B0A1-AC0BFE70E4FD}">
+  <ds:schemaRefs>
+    <ds:schemaRef ds:uri="http://schemas.microsoft.com/sharepoint/v3/contenttype/forms"/>
+  </ds:schemaRefs>
+</ds:datastoreItem>
 </file>
 
-<file path=customXml/item3.xml><?xml version="1.0" encoding="utf-8"?>
-<?mso-contentType ?>
-<FormTemplates xmlns="http://schemas.microsoft.com/sharepoint/v3/contenttype/forms">
-  <Display>DocumentLibraryForm</Display>
-  <Edit>DocumentLibraryForm</Edit>
-  <New>DocumentLibraryForm</New>
-</FormTemplates>
+<file path=customXml/itemProps2.xml><?xml version="1.0" encoding="utf-8"?>
+<ds:datastoreItem xmlns:ds="http://schemas.openxmlformats.org/officeDocument/2006/customXml" ds:itemID="{FEB3FC00-469F-4EC0-9583-CF0CC4AC45F1}">
+  <ds:schemaRefs>
+    <ds:schemaRef ds:uri="http://schemas.microsoft.com/office/2006/metadata/properties"/>
+    <ds:schemaRef ds:uri="http://schemas.microsoft.com/office/infopath/2007/PartnerControls"/>
+    <ds:schemaRef ds:uri="fa01457d-409a-4216-96c5-b1205575b8f4"/>
+    <ds:schemaRef ds:uri="91c514f0-3210-4704-829e-5863bf44d108"/>
+  </ds:schemaRefs>
+</ds:datastoreItem>
 </file>
 
-<file path=customXml/itemProps1.xml><?xml version="1.0" encoding="utf-8"?>
+<file path=customXml/itemProps3.xml><?xml version="1.0" encoding="utf-8"?>
 <ds:datastoreItem xmlns:ds="http://schemas.openxmlformats.org/officeDocument/2006/customXml" ds:itemID="{013336C4-5302-4441-8DBE-7FDF0BC716F2}">
   <ds:schemaRefs>
     <ds:schemaRef ds:uri="http://schemas.microsoft.com/office/2006/metadata/contentType"/>
@@ -1501,23 +1572,4 @@
     <ds:schemaRef ds:uri="http://schemas.microsoft.com/internal/obd"/>
   </ds:schemaRefs>
 </ds:datastoreItem>
-</file>
-
-<file path=customXml/itemProps2.xml><?xml version="1.0" encoding="utf-8"?>
-<ds:datastoreItem xmlns:ds="http://schemas.openxmlformats.org/officeDocument/2006/customXml" ds:itemID="{FEB3FC00-469F-4EC0-9583-CF0CC4AC45F1}">
-  <ds:schemaRefs>
-    <ds:schemaRef ds:uri="http://schemas.microsoft.com/office/2006/metadata/properties"/>
-    <ds:schemaRef ds:uri="http://schemas.microsoft.com/office/infopath/2007/PartnerControls"/>
-    <ds:schemaRef ds:uri="fa01457d-409a-4216-96c5-b1205575b8f4"/>
-    <ds:schemaRef ds:uri="91c514f0-3210-4704-829e-5863bf44d108"/>
-  </ds:schemaRefs>
-</ds:datastoreItem>
-</file>
-
-<file path=customXml/itemProps3.xml><?xml version="1.0" encoding="utf-8"?>
-<ds:datastoreItem xmlns:ds="http://schemas.openxmlformats.org/officeDocument/2006/customXml" ds:itemID="{1939AFC1-3AC4-429E-B0A1-AC0BFE70E4FD}">
-  <ds:schemaRefs>
-    <ds:schemaRef ds:uri="http://schemas.microsoft.com/sharepoint/v3/contenttype/forms"/>
-  </ds:schemaRefs>
-</ds:datastoreItem>
 </file>
</xml_diff>